<commit_message>
Add DOCX block mapping and XML parser utilities
Introduces fast-xml-parser and updates pizzip to v3.2.0 for advanced DOCX manipulation. Implements block mapping, placeholder replacement, and DOCX regeneration in openai.js, refactoring preview generation to use block-based replacements. Adds xmlToJson.mjs service stub and updates .gitignore and assets. Dependency changes in package.json and package-lock.json reflect new XML parsing capabilities.
</commit_message>
<xml_diff>
--- a/assets/KashTech_Sample_SOW_with_Placeholders.docx
+++ b/assets/KashTech_Sample_SOW_with_Placeholders.docx
@@ -13,7 +13,6 @@
           <w:szCs w:val="36"/>
         </w:rPr>
       </w:pPr>
-      <w:proofErr w:type="gramStart"/>
       <w:r>
         <w:rPr>
           <w:rFonts w:eastAsia="Cambria" w:cstheme="minorHAnsi"/>
@@ -98,7 +97,6 @@
         </w:rPr>
         <w:t>ork</w:t>
       </w:r>
-      <w:proofErr w:type="gramEnd"/>
       <w:r>
         <w:rPr>
           <w:rFonts w:eastAsia="Cambria" w:cstheme="minorHAnsi"/>
@@ -633,12 +631,6 @@
         <w:rPr>
           <w:rFonts w:asciiTheme="minorHAnsi" w:hAnsiTheme="minorHAnsi" w:cstheme="minorHAnsi"/>
         </w:rPr>
-        <w:t>1</w:t>
-      </w:r>
-      <w:r>
-        <w:rPr>
-          <w:rFonts w:asciiTheme="minorHAnsi" w:hAnsiTheme="minorHAnsi" w:cstheme="minorHAnsi"/>
-        </w:rPr>
         <w:t>%%</w:t>
       </w:r>
       <w:r>
@@ -676,12 +668,6 @@
           <w:rFonts w:asciiTheme="minorHAnsi" w:hAnsiTheme="minorHAnsi" w:cstheme="minorHAnsi"/>
         </w:rPr>
         <w:t>KASHTECHNAME</w:t>
-      </w:r>
-      <w:r>
-        <w:rPr>
-          <w:rFonts w:asciiTheme="minorHAnsi" w:hAnsiTheme="minorHAnsi" w:cstheme="minorHAnsi"/>
-        </w:rPr>
-        <w:t>2</w:t>
       </w:r>
       <w:r>
         <w:rPr>
@@ -1576,12 +1562,6 @@
         <w:rPr>
           <w:rFonts w:asciiTheme="minorHAnsi" w:hAnsiTheme="minorHAnsi" w:cstheme="minorHAnsi"/>
         </w:rPr>
-        <w:t>3</w:t>
-      </w:r>
-      <w:r>
-        <w:rPr>
-          <w:rFonts w:asciiTheme="minorHAnsi" w:hAnsiTheme="minorHAnsi" w:cstheme="minorHAnsi"/>
-        </w:rPr>
         <w:t>%%</w:t>
       </w:r>
       <w:r>
@@ -1938,12 +1918,6 @@
         <w:rPr>
           <w:rFonts w:asciiTheme="minorHAnsi" w:hAnsiTheme="minorHAnsi" w:cstheme="minorHAnsi"/>
         </w:rPr>
-        <w:t>4</w:t>
-      </w:r>
-      <w:r>
-        <w:rPr>
-          <w:rFonts w:asciiTheme="minorHAnsi" w:hAnsiTheme="minorHAnsi" w:cstheme="minorHAnsi"/>
-        </w:rPr>
         <w:t>%%</w:t>
       </w:r>
       <w:r>
@@ -2020,12 +1994,6 @@
           <w:rFonts w:asciiTheme="minorHAnsi" w:hAnsiTheme="minorHAnsi" w:cstheme="minorHAnsi"/>
         </w:rPr>
         <w:t>KASHCONTACTNAME</w:t>
-      </w:r>
-      <w:r>
-        <w:rPr>
-          <w:rFonts w:asciiTheme="minorHAnsi" w:hAnsiTheme="minorHAnsi" w:cstheme="minorHAnsi"/>
-        </w:rPr>
-        <w:t>1</w:t>
       </w:r>
       <w:r>
         <w:rPr>
@@ -2178,7 +2146,6 @@
         </w:rPr>
         <w:t>%%</w:t>
       </w:r>
-      <w:proofErr w:type="gramStart"/>
       <w:r>
         <w:rPr>
           <w:rFonts w:cstheme="minorHAnsi"/>
@@ -2189,15 +2156,8 @@
         <w:rPr>
           <w:rFonts w:cstheme="minorHAnsi"/>
         </w:rPr>
-        <w:t>5</w:t>
-      </w:r>
-      <w:r>
-        <w:rPr>
-          <w:rFonts w:cstheme="minorHAnsi"/>
-        </w:rPr>
         <w:t>%%</w:t>
       </w:r>
-      <w:proofErr w:type="gramEnd"/>
       <w:r>
         <w:rPr>
           <w:rFonts w:cstheme="minorHAnsi"/>
@@ -2226,14 +2186,7 @@
         <w:rPr>
           <w:rFonts w:cstheme="minorHAnsi"/>
         </w:rPr>
-        <w:t xml:space="preserve"> </w:t>
-      </w:r>
-      <w:proofErr w:type="gramStart"/>
-      <w:r>
-        <w:rPr>
-          <w:rFonts w:cstheme="minorHAnsi"/>
-        </w:rPr>
-        <w:t xml:space="preserve">to </w:t>
+        <w:t xml:space="preserve"> to </w:t>
       </w:r>
       <w:r>
         <w:rPr>
@@ -2251,27 +2204,13 @@
         <w:rPr>
           <w:rFonts w:cstheme="minorHAnsi"/>
         </w:rPr>
-        <w:t>1</w:t>
-      </w:r>
-      <w:r>
-        <w:rPr>
-          <w:rFonts w:cstheme="minorHAnsi"/>
-        </w:rPr>
         <w:t>%%</w:t>
       </w:r>
-      <w:proofErr w:type="gramEnd"/>
-      <w:r>
-        <w:rPr>
-          <w:rFonts w:cstheme="minorHAnsi"/>
-        </w:rPr>
-        <w:t xml:space="preserve"> to design, build, and deploy </w:t>
-      </w:r>
-      <w:proofErr w:type="gramStart"/>
-      <w:r>
-        <w:rPr>
-          <w:rFonts w:cstheme="minorHAnsi"/>
-        </w:rPr>
-        <w:t xml:space="preserve">a </w:t>
+      <w:r>
+        <w:rPr>
+          <w:rFonts w:cstheme="minorHAnsi"/>
+        </w:rPr>
+        <w:t xml:space="preserve"> to design, build, and deploy a </w:t>
       </w:r>
       <w:r>
         <w:rPr>
@@ -2289,15 +2228,8 @@
         <w:rPr>
           <w:rFonts w:cstheme="minorHAnsi"/>
         </w:rPr>
-        <w:t>1</w:t>
-      </w:r>
-      <w:r>
-        <w:rPr>
-          <w:rFonts w:cstheme="minorHAnsi"/>
-        </w:rPr>
         <w:t>%%</w:t>
       </w:r>
-      <w:proofErr w:type="gramEnd"/>
       <w:r>
         <w:rPr>
           <w:rFonts w:cstheme="minorHAnsi"/>
@@ -2326,14 +2258,7 @@
         <w:rPr>
           <w:rFonts w:cstheme="minorHAnsi"/>
         </w:rPr>
-        <w:t xml:space="preserve"> model where the client is billed based </w:t>
-      </w:r>
-      <w:proofErr w:type="gramStart"/>
-      <w:r>
-        <w:rPr>
-          <w:rFonts w:cstheme="minorHAnsi"/>
-        </w:rPr>
-        <w:t xml:space="preserve">on </w:t>
+        <w:t xml:space="preserve"> model where the client is billed based on </w:t>
       </w:r>
       <w:r>
         <w:rPr>
@@ -2341,7 +2266,6 @@
         </w:rPr>
         <w:t>%%</w:t>
       </w:r>
-      <w:proofErr w:type="gramEnd"/>
       <w:r>
         <w:rPr>
           <w:rFonts w:cstheme="minorHAnsi"/>
@@ -2399,14 +2323,7 @@
         <w:rPr>
           <w:rFonts w:cstheme="minorHAnsi"/>
         </w:rPr>
-        <w:t>- Deliver a responsive, scalable, and user-</w:t>
-      </w:r>
-      <w:proofErr w:type="gramStart"/>
-      <w:r>
-        <w:rPr>
-          <w:rFonts w:cstheme="minorHAnsi"/>
-        </w:rPr>
-        <w:t xml:space="preserve">friendly </w:t>
+        <w:t xml:space="preserve">- Deliver a responsive, scalable, and user-friendly </w:t>
       </w:r>
       <w:r>
         <w:rPr>
@@ -2414,7 +2331,6 @@
         </w:rPr>
         <w:t>%%</w:t>
       </w:r>
-      <w:proofErr w:type="gramEnd"/>
       <w:r>
         <w:rPr>
           <w:rFonts w:cstheme="minorHAnsi"/>
@@ -2425,26 +2341,13 @@
         <w:rPr>
           <w:rFonts w:cstheme="minorHAnsi"/>
         </w:rPr>
-        <w:t>2</w:t>
-      </w:r>
-      <w:r>
-        <w:rPr>
-          <w:rFonts w:cstheme="minorHAnsi"/>
-        </w:rPr>
         <w:t>%%</w:t>
       </w:r>
       <w:r>
         <w:rPr>
           <w:rFonts w:cstheme="minorHAnsi"/>
         </w:rPr>
-        <w:t xml:space="preserve"> site aligned </w:t>
-      </w:r>
-      <w:proofErr w:type="gramStart"/>
-      <w:r>
-        <w:rPr>
-          <w:rFonts w:cstheme="minorHAnsi"/>
-        </w:rPr>
-        <w:t xml:space="preserve">with </w:t>
+        <w:t xml:space="preserve"> site aligned with </w:t>
       </w:r>
       <w:r>
         <w:rPr>
@@ -2452,18 +2355,11 @@
         </w:rPr>
         <w:t>%%</w:t>
       </w:r>
-      <w:proofErr w:type="gramEnd"/>
       <w:r>
         <w:rPr>
           <w:rFonts w:cstheme="minorHAnsi"/>
         </w:rPr>
         <w:t>CLIENTNAME</w:t>
-      </w:r>
-      <w:r>
-        <w:rPr>
-          <w:rFonts w:cstheme="minorHAnsi"/>
-        </w:rPr>
-        <w:t>5</w:t>
       </w:r>
       <w:r>
         <w:rPr>
@@ -2556,12 +2452,6 @@
         <w:rPr>
           <w:rFonts w:cstheme="minorHAnsi"/>
         </w:rPr>
-        <w:t>6</w:t>
-      </w:r>
-      <w:r>
-        <w:rPr>
-          <w:rFonts w:cstheme="minorHAnsi"/>
-        </w:rPr>
         <w:t>%%</w:t>
       </w:r>
       <w:r>
@@ -2607,12 +2497,6 @@
         <w:rPr>
           <w:rFonts w:cstheme="minorHAnsi"/>
         </w:rPr>
-        <w:t>3</w:t>
-      </w:r>
-      <w:r>
-        <w:rPr>
-          <w:rFonts w:cstheme="minorHAnsi"/>
-        </w:rPr>
         <w:t>%%</w:t>
       </w:r>
       <w:r>
@@ -2692,12 +2576,6 @@
         <w:rPr>
           <w:rFonts w:cstheme="minorHAnsi"/>
         </w:rPr>
-        <w:t>2</w:t>
-      </w:r>
-      <w:r>
-        <w:rPr>
-          <w:rFonts w:cstheme="minorHAnsi"/>
-        </w:rPr>
         <w:t>%%</w:t>
       </w:r>
       <w:r>
@@ -2717,12 +2595,6 @@
           <w:rFonts w:cstheme="minorHAnsi"/>
         </w:rPr>
         <w:t>KASHTECHNAME</w:t>
-      </w:r>
-      <w:r>
-        <w:rPr>
-          <w:rFonts w:cstheme="minorHAnsi"/>
-        </w:rPr>
-        <w:t>7</w:t>
       </w:r>
       <w:r>
         <w:rPr>
@@ -2789,14 +2661,7 @@
           <w:rFonts w:cstheme="minorHAnsi"/>
         </w:rPr>
         <w:br/>
-        <w:t xml:space="preserve">- Regular progress check-ins with </w:t>
-      </w:r>
-      <w:proofErr w:type="gramStart"/>
-      <w:r>
-        <w:rPr>
-          <w:rFonts w:cstheme="minorHAnsi"/>
-        </w:rPr>
-        <w:t xml:space="preserve">the </w:t>
+        <w:t xml:space="preserve">- Regular progress check-ins with the </w:t>
       </w:r>
       <w:r>
         <w:rPr>
@@ -2814,15 +2679,8 @@
         <w:rPr>
           <w:rFonts w:cstheme="minorHAnsi"/>
         </w:rPr>
-        <w:t>3</w:t>
-      </w:r>
-      <w:r>
-        <w:rPr>
-          <w:rFonts w:cstheme="minorHAnsi"/>
-        </w:rPr>
         <w:t>%%</w:t>
       </w:r>
-      <w:proofErr w:type="gramEnd"/>
       <w:r>
         <w:rPr>
           <w:rFonts w:cstheme="minorHAnsi"/>
@@ -2882,14 +2740,7 @@
           <w:rFonts w:cstheme="minorHAnsi"/>
         </w:rPr>
         <w:br/>
-        <w:t xml:space="preserve">- Fully </w:t>
-      </w:r>
-      <w:proofErr w:type="gramStart"/>
-      <w:r>
-        <w:rPr>
-          <w:rFonts w:cstheme="minorHAnsi"/>
-        </w:rPr>
-        <w:t xml:space="preserve">functional </w:t>
+        <w:t xml:space="preserve">- Fully functional </w:t>
       </w:r>
       <w:r>
         <w:rPr>
@@ -2907,15 +2758,8 @@
         <w:rPr>
           <w:rFonts w:cstheme="minorHAnsi"/>
         </w:rPr>
-        <w:t>4</w:t>
-      </w:r>
-      <w:r>
-        <w:rPr>
-          <w:rFonts w:cstheme="minorHAnsi"/>
-        </w:rPr>
         <w:t>%%</w:t>
       </w:r>
-      <w:proofErr w:type="gramEnd"/>
       <w:r>
         <w:rPr>
           <w:rFonts w:cstheme="minorHAnsi"/>
@@ -2996,12 +2840,6 @@
         <w:rPr>
           <w:rFonts w:asciiTheme="minorHAnsi" w:hAnsiTheme="minorHAnsi" w:cstheme="minorHAnsi"/>
         </w:rPr>
-        <w:t>8</w:t>
-      </w:r>
-      <w:r>
-        <w:rPr>
-          <w:rFonts w:asciiTheme="minorHAnsi" w:hAnsiTheme="minorHAnsi" w:cstheme="minorHAnsi"/>
-        </w:rPr>
         <w:t>%%</w:t>
       </w:r>
       <w:r>
@@ -3056,12 +2894,6 @@
           <w:rFonts w:asciiTheme="minorHAnsi" w:hAnsiTheme="minorHAnsi" w:cstheme="minorHAnsi"/>
         </w:rPr>
         <w:t>CLIENTNAME</w:t>
-      </w:r>
-      <w:r>
-        <w:rPr>
-          <w:rFonts w:asciiTheme="minorHAnsi" w:hAnsiTheme="minorHAnsi" w:cstheme="minorHAnsi"/>
-        </w:rPr>
-        <w:t>4</w:t>
       </w:r>
       <w:r>
         <w:rPr>
@@ -3257,19 +3089,7 @@
               <w:rPr>
                 <w:rFonts w:cstheme="minorHAnsi"/>
               </w:rPr>
-              <w:t>%%TECHSTACK</w:t>
-            </w:r>
-            <w:r>
-              <w:rPr>
-                <w:rFonts w:cstheme="minorHAnsi"/>
-              </w:rPr>
-              <w:t>5</w:t>
-            </w:r>
-            <w:r>
-              <w:rPr>
-                <w:rFonts w:cstheme="minorHAnsi"/>
-              </w:rPr>
-              <w:t>%% Developer</w:t>
+              <w:t>%%TECHSTACK%% Developer</w:t>
             </w:r>
           </w:p>
         </w:tc>
@@ -3287,19 +3107,7 @@
               <w:rPr>
                 <w:rFonts w:cstheme="minorHAnsi"/>
               </w:rPr>
-              <w:t>%%RATEPLACEHOLDER</w:t>
-            </w:r>
-            <w:r>
-              <w:rPr>
-                <w:rFonts w:cstheme="minorHAnsi"/>
-              </w:rPr>
-              <w:t>1</w:t>
-            </w:r>
-            <w:r>
-              <w:rPr>
-                <w:rFonts w:cstheme="minorHAnsi"/>
-              </w:rPr>
-              <w:t>%%</w:t>
+              <w:t>%%RATEPLACEHOLDER%%</w:t>
             </w:r>
           </w:p>
         </w:tc>
@@ -3337,19 +3145,7 @@
               <w:rPr>
                 <w:rFonts w:cstheme="minorHAnsi"/>
               </w:rPr>
-              <w:t>%%RATEPLACEHOLDER</w:t>
-            </w:r>
-            <w:r>
-              <w:rPr>
-                <w:rFonts w:cstheme="minorHAnsi"/>
-              </w:rPr>
-              <w:t>2</w:t>
-            </w:r>
-            <w:r>
-              <w:rPr>
-                <w:rFonts w:cstheme="minorHAnsi"/>
-              </w:rPr>
-              <w:t>%%</w:t>
+              <w:t>%%RATEPLACEHOLDER%%</w:t>
             </w:r>
           </w:p>
         </w:tc>
@@ -3387,19 +3183,7 @@
               <w:rPr>
                 <w:rFonts w:cstheme="minorHAnsi"/>
               </w:rPr>
-              <w:t>%%RATEPLACEHOLDER</w:t>
-            </w:r>
-            <w:r>
-              <w:rPr>
-                <w:rFonts w:cstheme="minorHAnsi"/>
-              </w:rPr>
-              <w:t>3</w:t>
-            </w:r>
-            <w:r>
-              <w:rPr>
-                <w:rFonts w:cstheme="minorHAnsi"/>
-              </w:rPr>
-              <w:t>%%</w:t>
+              <w:t>%%RATEPLACEHOLDER%%</w:t>
             </w:r>
           </w:p>
         </w:tc>
@@ -3437,19 +3221,7 @@
               <w:rPr>
                 <w:rFonts w:cstheme="minorHAnsi"/>
               </w:rPr>
-              <w:t>%%RATEPLACEHOLDER</w:t>
-            </w:r>
-            <w:r>
-              <w:rPr>
-                <w:rFonts w:cstheme="minorHAnsi"/>
-              </w:rPr>
-              <w:t>4</w:t>
-            </w:r>
-            <w:r>
-              <w:rPr>
-                <w:rFonts w:cstheme="minorHAnsi"/>
-              </w:rPr>
-              <w:t>%%</w:t>
+              <w:t>%%RATEPLACEHOLDER%%</w:t>
             </w:r>
           </w:p>
         </w:tc>
@@ -4177,7 +3949,6 @@
           <w:szCs w:val="22"/>
         </w:rPr>
       </w:pPr>
-      <w:proofErr w:type="gramStart"/>
       <w:r>
         <w:rPr>
           <w:rFonts w:asciiTheme="minorHAnsi" w:hAnsiTheme="minorHAnsi" w:cstheme="minorHAnsi"/>
@@ -4186,7 +3957,6 @@
         </w:rPr>
         <w:t>Consultant</w:t>
       </w:r>
-      <w:proofErr w:type="gramEnd"/>
       <w:r>
         <w:rPr>
           <w:rFonts w:asciiTheme="minorHAnsi" w:hAnsiTheme="minorHAnsi" w:cstheme="minorHAnsi"/>
@@ -4230,7 +4000,6 @@
         </w:rPr>
         <w:t xml:space="preserve"> </w:t>
       </w:r>
-      <w:proofErr w:type="gramStart"/>
       <w:r>
         <w:rPr>
           <w:rFonts w:asciiTheme="minorHAnsi" w:hAnsiTheme="minorHAnsi" w:cstheme="minorHAnsi"/>
@@ -4239,7 +4008,6 @@
         </w:rPr>
         <w:t>client</w:t>
       </w:r>
-      <w:proofErr w:type="gramEnd"/>
       <w:r>
         <w:rPr>
           <w:rFonts w:asciiTheme="minorHAnsi" w:hAnsiTheme="minorHAnsi" w:cstheme="minorHAnsi"/>
@@ -4391,18 +4159,8 @@
           <w:sz w:val="22"/>
           <w:szCs w:val="22"/>
         </w:rPr>
-        <w:t xml:space="preserve">of </w:t>
-      </w:r>
-      <w:proofErr w:type="gramStart"/>
-      <w:r>
-        <w:rPr>
-          <w:rFonts w:asciiTheme="minorHAnsi" w:hAnsiTheme="minorHAnsi" w:cstheme="minorHAnsi"/>
-          <w:sz w:val="22"/>
-          <w:szCs w:val="22"/>
-        </w:rPr>
-        <w:t>billable</w:t>
-      </w:r>
-      <w:proofErr w:type="gramEnd"/>
+        <w:t>of billable</w:t>
+      </w:r>
       <w:r>
         <w:rPr>
           <w:rFonts w:asciiTheme="minorHAnsi" w:hAnsiTheme="minorHAnsi" w:cstheme="minorHAnsi"/>
@@ -5178,7 +4936,6 @@
           <w:szCs w:val="22"/>
         </w:rPr>
       </w:pPr>
-      <w:proofErr w:type="gramStart"/>
       <w:r>
         <w:rPr>
           <w:rFonts w:asciiTheme="minorHAnsi" w:hAnsiTheme="minorHAnsi" w:cstheme="minorHAnsi"/>
@@ -5187,7 +4944,6 @@
         </w:rPr>
         <w:t>Consultant</w:t>
       </w:r>
-      <w:proofErr w:type="gramEnd"/>
       <w:r>
         <w:rPr>
           <w:rFonts w:asciiTheme="minorHAnsi" w:hAnsiTheme="minorHAnsi" w:cstheme="minorHAnsi"/>
@@ -5222,23 +4978,13 @@
         </w:rPr>
         <w:t xml:space="preserve">attend </w:t>
       </w:r>
-      <w:proofErr w:type="gramStart"/>
-      <w:r>
-        <w:rPr>
-          <w:rFonts w:asciiTheme="minorHAnsi" w:hAnsiTheme="minorHAnsi" w:cstheme="minorHAnsi"/>
-          <w:sz w:val="22"/>
-          <w:szCs w:val="22"/>
-        </w:rPr>
-        <w:t>daily</w:t>
-      </w:r>
-      <w:proofErr w:type="gramEnd"/>
-      <w:r>
-        <w:rPr>
-          <w:rFonts w:asciiTheme="minorHAnsi" w:hAnsiTheme="minorHAnsi" w:cstheme="minorHAnsi"/>
-          <w:sz w:val="22"/>
-          <w:szCs w:val="22"/>
-        </w:rPr>
-        <w:t xml:space="preserve"> </w:t>
+      <w:r>
+        <w:rPr>
+          <w:rFonts w:asciiTheme="minorHAnsi" w:hAnsiTheme="minorHAnsi" w:cstheme="minorHAnsi"/>
+          <w:sz w:val="22"/>
+          <w:szCs w:val="22"/>
+        </w:rPr>
+        <w:t xml:space="preserve">daily </w:t>
       </w:r>
       <w:r>
         <w:rPr>
@@ -5254,25 +5000,7 @@
           <w:sz w:val="22"/>
           <w:szCs w:val="22"/>
         </w:rPr>
-        <w:t xml:space="preserve"> and follow the </w:t>
-      </w:r>
-      <w:proofErr w:type="gramStart"/>
-      <w:r>
-        <w:rPr>
-          <w:rFonts w:asciiTheme="minorHAnsi" w:hAnsiTheme="minorHAnsi" w:cstheme="minorHAnsi"/>
-          <w:sz w:val="22"/>
-          <w:szCs w:val="22"/>
-        </w:rPr>
-        <w:t>client</w:t>
-      </w:r>
-      <w:proofErr w:type="gramEnd"/>
-      <w:r>
-        <w:rPr>
-          <w:rFonts w:asciiTheme="minorHAnsi" w:hAnsiTheme="minorHAnsi" w:cstheme="minorHAnsi"/>
-          <w:sz w:val="22"/>
-          <w:szCs w:val="22"/>
-        </w:rPr>
-        <w:t xml:space="preserve"> timings on the deliverables.</w:t>
+        <w:t xml:space="preserve"> and follow the client timings on the deliverables.</w:t>
       </w:r>
     </w:p>
     <w:p>
@@ -6212,27 +5940,7 @@
           <w:sz w:val="22"/>
           <w:szCs w:val="22"/>
         </w:rPr>
-        <w:t xml:space="preserve">or consultant’s </w:t>
-      </w:r>
-      <w:proofErr w:type="gramStart"/>
-      <w:r>
-        <w:rPr>
-          <w:rFonts w:asciiTheme="minorHAnsi" w:hAnsiTheme="minorHAnsi" w:cstheme="minorHAnsi"/>
-          <w:spacing w:val="29"/>
-          <w:sz w:val="22"/>
-          <w:szCs w:val="22"/>
-        </w:rPr>
-        <w:t>company</w:t>
-      </w:r>
-      <w:proofErr w:type="gramEnd"/>
-      <w:r>
-        <w:rPr>
-          <w:rFonts w:asciiTheme="minorHAnsi" w:hAnsiTheme="minorHAnsi" w:cstheme="minorHAnsi"/>
-          <w:spacing w:val="29"/>
-          <w:sz w:val="22"/>
-          <w:szCs w:val="22"/>
-        </w:rPr>
-        <w:t xml:space="preserve"> supplied </w:t>
+        <w:t xml:space="preserve">or consultant’s company supplied </w:t>
       </w:r>
       <w:r>
         <w:rPr>
@@ -7081,12 +6789,6 @@
           <w:rFonts w:asciiTheme="minorHAnsi" w:hAnsiTheme="minorHAnsi" w:cstheme="minorHAnsi"/>
         </w:rPr>
         <w:t>KASHCONTACTNAME</w:t>
-      </w:r>
-      <w:r>
-        <w:rPr>
-          <w:rFonts w:asciiTheme="minorHAnsi" w:hAnsiTheme="minorHAnsi" w:cstheme="minorHAnsi"/>
-        </w:rPr>
-        <w:t>2</w:t>
       </w:r>
       <w:r>
         <w:rPr>
@@ -7685,7 +7387,7 @@
               <v:stroke joinstyle="miter"/>
               <v:path gradientshapeok="t" o:connecttype="rect"/>
             </v:shapetype>
-            <v:shape id="Text Box 3" o:spid="_x0000_s1026" type="#_x0000_t202" style="position:absolute;margin-left:281.65pt;margin-top:727.45pt;width:49.65pt;height:14pt;z-index:-251658752;visibility:visible;mso-wrap-style:square;mso-width-percent:0;mso-height-percent:0;mso-wrap-distance-left:9pt;mso-wrap-distance-top:0;mso-wrap-distance-right:9pt;mso-wrap-distance-bottom:0;mso-position-horizontal:absolute;mso-position-horizontal-relative:page;mso-position-vertical:absolute;mso-position-vertical-relative:page;mso-width-percent:0;mso-height-percent:0;mso-width-relative:page;mso-height-relative:page;v-text-anchor:top" o:gfxdata="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" filled="f" stroked="f">
+            <v:shape id="Text Box 3" o:spid="_x0000_s1026" type="#_x0000_t202" style="position:absolute;margin-left:281.65pt;margin-top:727.45pt;width:49.65pt;height:14pt;z-index:-251658752;visibility:visible;mso-wrap-style:square;mso-width-percent:0;mso-height-percent:0;mso-wrap-distance-left:9pt;mso-wrap-distance-top:0;mso-wrap-distance-right:9pt;mso-wrap-distance-bottom:0;mso-position-horizontal:absolute;mso-position-horizontal-relative:page;mso-position-vertical:absolute;mso-position-vertical-relative:page;mso-width-percent:0;mso-height-percent:0;mso-width-relative:page;mso-height-relative:page;v-text-anchor:top" o:gfxdata="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" filled="f" stroked="f">
               <v:textbox inset="0,0,0,0">
                 <w:txbxContent>
                   <w:p>
@@ -7963,7 +7665,7 @@
         </mc:Choice>
         <mc:Fallback>
           <w:pict>
-            <v:shape w14:anchorId="6955A18F" id="Text Box 2" o:spid="_x0000_s1027" type="#_x0000_t202" style="position:absolute;margin-left:72.2pt;margin-top:725.2pt;width:125.35pt;height:27.7pt;z-index:-251657728;visibility:visible;mso-wrap-style:square;mso-width-percent:0;mso-height-percent:0;mso-wrap-distance-left:9pt;mso-wrap-distance-top:0;mso-wrap-distance-right:9pt;mso-wrap-distance-bottom:0;mso-position-horizontal:absolute;mso-position-horizontal-relative:page;mso-position-vertical:absolute;mso-position-vertical-relative:page;mso-width-percent:0;mso-height-percent:0;mso-width-relative:page;mso-height-relative:page;v-text-anchor:top" o:gfxdata="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" filled="f" stroked="f">
+            <v:shape w14:anchorId="6955A18F" id="Text Box 2" o:spid="_x0000_s1027" type="#_x0000_t202" style="position:absolute;margin-left:72.2pt;margin-top:725.2pt;width:125.35pt;height:27.7pt;z-index:-251657728;visibility:visible;mso-wrap-style:square;mso-width-percent:0;mso-height-percent:0;mso-wrap-distance-left:9pt;mso-wrap-distance-top:0;mso-wrap-distance-right:9pt;mso-wrap-distance-bottom:0;mso-position-horizontal:absolute;mso-position-horizontal-relative:page;mso-position-vertical:absolute;mso-position-vertical-relative:page;mso-width-percent:0;mso-height-percent:0;mso-width-relative:page;mso-height-relative:page;v-text-anchor:top" o:gfxdata="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" filled="f" stroked="f">
               <v:textbox inset="0,0,0,0">
                 <w:txbxContent>
                   <w:p>
@@ -8241,7 +7943,7 @@
         <w:sz w:val="28"/>
         <w:szCs w:val="28"/>
       </w:rPr>
-      <w:t>Statement of Work (For %%CLIENTNAME6%% from %%KASHTECHNAME9%%)</w:t>
+      <w:t>Statement of Work (For %%CLIENTNAME%% from %%KASHTECHNAME%%)</w:t>
     </w:r>
   </w:p>
 </w:hdr>

</xml_diff>